<commit_message>
Add removal of plant_post
</commit_message>
<xml_diff>
--- a/back/Plants.Infrastructure/Scripts/AccessTable.docx
+++ b/back/Plants.Infrastructure/Scripts/AccessTable.docx
@@ -1113,8 +1113,6 @@
               </w:rPr>
               <w:t>S</w:t>
             </w:r>
-            <w:bookmarkStart w:id="0" w:name="_GoBack"/>
-            <w:bookmarkEnd w:id="0"/>
           </w:p>
         </w:tc>
       </w:tr>
@@ -2816,6 +2814,80 @@
                 <w:lang w:val="en-US"/>
               </w:rPr>
             </w:pPr>
+          </w:p>
+        </w:tc>
+      </w:tr>
+      <w:tr>
+        <w:tc>
+          <w:tcPr>
+            <w:tcW w:w="3762" w:type="dxa"/>
+          </w:tcPr>
+          <w:p>
+            <w:pPr>
+              <w:ind w:firstLine="0"/>
+              <w:rPr>
+                <w:lang w:val="en-US"/>
+              </w:rPr>
+            </w:pPr>
+            <w:proofErr w:type="spellStart"/>
+            <w:r>
+              <w:rPr>
+                <w:lang w:val="en-US"/>
+              </w:rPr>
+              <w:t>delete_post</w:t>
+            </w:r>
+            <w:proofErr w:type="spellEnd"/>
+          </w:p>
+        </w:tc>
+        <w:tc>
+          <w:tcPr>
+            <w:tcW w:w="1976" w:type="dxa"/>
+          </w:tcPr>
+          <w:p>
+            <w:pPr>
+              <w:ind w:firstLine="0"/>
+              <w:rPr>
+                <w:lang w:val="en-US"/>
+              </w:rPr>
+            </w:pPr>
+          </w:p>
+        </w:tc>
+        <w:tc>
+          <w:tcPr>
+            <w:tcW w:w="1920" w:type="dxa"/>
+          </w:tcPr>
+          <w:p>
+            <w:pPr>
+              <w:ind w:firstLine="0"/>
+              <w:rPr>
+                <w:lang w:val="en-US"/>
+              </w:rPr>
+            </w:pPr>
+            <w:r>
+              <w:rPr>
+                <w:lang w:val="en-US"/>
+              </w:rPr>
+              <w:t>Execute</w:t>
+            </w:r>
+          </w:p>
+        </w:tc>
+        <w:tc>
+          <w:tcPr>
+            <w:tcW w:w="1913" w:type="dxa"/>
+          </w:tcPr>
+          <w:p>
+            <w:pPr>
+              <w:ind w:firstLine="0"/>
+              <w:rPr>
+                <w:lang w:val="en-US"/>
+              </w:rPr>
+            </w:pPr>
+            <w:r>
+              <w:rPr>
+                <w:lang w:val="en-US"/>
+              </w:rPr>
+              <w:t>Execute</w:t>
+            </w:r>
           </w:p>
         </w:tc>
       </w:tr>
@@ -2877,6 +2949,8 @@
                 <w:lang w:val="en-US"/>
               </w:rPr>
             </w:pPr>
+            <w:bookmarkStart w:id="0" w:name="_GoBack"/>
+            <w:bookmarkEnd w:id="0"/>
             <w:r>
               <w:rPr>
                 <w:lang w:val="en-US"/>

</xml_diff>

<commit_message>
Create reject order endpoint
</commit_message>
<xml_diff>
--- a/back/Plants.Infrastructure/Scripts/AccessTable.docx
+++ b/back/Plants.Infrastructure/Scripts/AccessTable.docx
@@ -140,11 +140,243 @@
                 <w:lang w:val="en-US"/>
               </w:rPr>
             </w:pPr>
+            <w:r>
+              <w:rPr>
+                <w:lang w:val="en-US"/>
+              </w:rPr>
+              <w:t>plant</w:t>
+            </w:r>
+          </w:p>
+        </w:tc>
+        <w:tc>
+          <w:tcPr>
+            <w:tcW w:w="2222" w:type="dxa"/>
+          </w:tcPr>
+          <w:p>
+            <w:pPr>
+              <w:ind w:firstLine="0"/>
+              <w:rPr>
+                <w:lang w:val="en-US"/>
+              </w:rPr>
+            </w:pPr>
+          </w:p>
+        </w:tc>
+        <w:tc>
+          <w:tcPr>
+            <w:tcW w:w="2199" w:type="dxa"/>
+          </w:tcPr>
+          <w:p>
+            <w:pPr>
+              <w:ind w:firstLine="0"/>
+              <w:rPr>
+                <w:lang w:val="en-US"/>
+              </w:rPr>
+            </w:pPr>
+            <w:r>
+              <w:rPr>
+                <w:lang w:val="en-US"/>
+              </w:rPr>
+              <w:t>IS</w:t>
+            </w:r>
+          </w:p>
+        </w:tc>
+        <w:tc>
+          <w:tcPr>
+            <w:tcW w:w="2196" w:type="dxa"/>
+          </w:tcPr>
+          <w:p>
+            <w:pPr>
+              <w:ind w:firstLine="0"/>
+              <w:rPr>
+                <w:lang w:val="en-US"/>
+              </w:rPr>
+            </w:pPr>
+            <w:r>
+              <w:rPr>
+                <w:lang w:val="en-US"/>
+              </w:rPr>
+              <w:t>IS</w:t>
+            </w:r>
+          </w:p>
+        </w:tc>
+      </w:tr>
+      <w:tr>
+        <w:tc>
+          <w:tcPr>
+            <w:tcW w:w="2954" w:type="dxa"/>
+          </w:tcPr>
+          <w:p>
+            <w:pPr>
+              <w:ind w:firstLine="0"/>
+              <w:rPr>
+                <w:lang w:val="en-US"/>
+              </w:rPr>
+            </w:pPr>
             <w:proofErr w:type="spellStart"/>
             <w:r>
               <w:rPr>
                 <w:lang w:val="en-US"/>
               </w:rPr>
+              <w:t>plant_post</w:t>
+            </w:r>
+            <w:proofErr w:type="spellEnd"/>
+          </w:p>
+        </w:tc>
+        <w:tc>
+          <w:tcPr>
+            <w:tcW w:w="2222" w:type="dxa"/>
+          </w:tcPr>
+          <w:p>
+            <w:pPr>
+              <w:ind w:firstLine="0"/>
+              <w:rPr>
+                <w:lang w:val="en-US"/>
+              </w:rPr>
+            </w:pPr>
+            <w:r>
+              <w:rPr>
+                <w:lang w:val="en-US"/>
+              </w:rPr>
+              <w:t>S</w:t>
+            </w:r>
+          </w:p>
+        </w:tc>
+        <w:tc>
+          <w:tcPr>
+            <w:tcW w:w="2199" w:type="dxa"/>
+          </w:tcPr>
+          <w:p>
+            <w:pPr>
+              <w:ind w:firstLine="0"/>
+              <w:rPr>
+                <w:lang w:val="en-US"/>
+              </w:rPr>
+            </w:pPr>
+            <w:r>
+              <w:rPr>
+                <w:lang w:val="en-US"/>
+              </w:rPr>
+              <w:t>ISD</w:t>
+            </w:r>
+          </w:p>
+        </w:tc>
+        <w:tc>
+          <w:tcPr>
+            <w:tcW w:w="2196" w:type="dxa"/>
+          </w:tcPr>
+          <w:p>
+            <w:pPr>
+              <w:ind w:firstLine="0"/>
+              <w:rPr>
+                <w:lang w:val="en-US"/>
+              </w:rPr>
+            </w:pPr>
+            <w:r>
+              <w:rPr>
+                <w:lang w:val="en-US"/>
+              </w:rPr>
+              <w:t>ISD</w:t>
+            </w:r>
+          </w:p>
+        </w:tc>
+      </w:tr>
+      <w:tr>
+        <w:tc>
+          <w:tcPr>
+            <w:tcW w:w="2954" w:type="dxa"/>
+          </w:tcPr>
+          <w:p>
+            <w:pPr>
+              <w:ind w:firstLine="0"/>
+              <w:rPr>
+                <w:lang w:val="en-US"/>
+              </w:rPr>
+            </w:pPr>
+            <w:proofErr w:type="spellStart"/>
+            <w:r>
+              <w:rPr>
+                <w:lang w:val="en-US"/>
+              </w:rPr>
+              <w:t>plant_order</w:t>
+            </w:r>
+            <w:proofErr w:type="spellEnd"/>
+          </w:p>
+        </w:tc>
+        <w:tc>
+          <w:tcPr>
+            <w:tcW w:w="2222" w:type="dxa"/>
+          </w:tcPr>
+          <w:p>
+            <w:pPr>
+              <w:ind w:firstLine="0"/>
+              <w:rPr>
+                <w:lang w:val="en-US"/>
+              </w:rPr>
+            </w:pPr>
+            <w:r>
+              <w:rPr>
+                <w:lang w:val="en-US"/>
+              </w:rPr>
+              <w:t>IS</w:t>
+            </w:r>
+          </w:p>
+        </w:tc>
+        <w:tc>
+          <w:tcPr>
+            <w:tcW w:w="2199" w:type="dxa"/>
+          </w:tcPr>
+          <w:p>
+            <w:pPr>
+              <w:ind w:firstLine="0"/>
+              <w:rPr>
+                <w:lang w:val="en-US"/>
+              </w:rPr>
+            </w:pPr>
+            <w:r>
+              <w:rPr>
+                <w:lang w:val="en-US"/>
+              </w:rPr>
+              <w:t>SD</w:t>
+            </w:r>
+          </w:p>
+        </w:tc>
+        <w:tc>
+          <w:tcPr>
+            <w:tcW w:w="2196" w:type="dxa"/>
+          </w:tcPr>
+          <w:p>
+            <w:pPr>
+              <w:ind w:firstLine="0"/>
+              <w:rPr>
+                <w:lang w:val="en-US"/>
+              </w:rPr>
+            </w:pPr>
+            <w:r>
+              <w:rPr>
+                <w:lang w:val="en-US"/>
+              </w:rPr>
+              <w:t>SD</w:t>
+            </w:r>
+          </w:p>
+        </w:tc>
+      </w:tr>
+      <w:tr>
+        <w:tc>
+          <w:tcPr>
+            <w:tcW w:w="2954" w:type="dxa"/>
+          </w:tcPr>
+          <w:p>
+            <w:pPr>
+              <w:ind w:firstLine="0"/>
+              <w:rPr>
+                <w:lang w:val="en-US"/>
+              </w:rPr>
+            </w:pPr>
+            <w:proofErr w:type="spellStart"/>
+            <w:r>
+              <w:rPr>
+                <w:lang w:val="en-US"/>
+              </w:rPr>
               <w:t>plant_delivery</w:t>
             </w:r>
             <w:proofErr w:type="spellEnd"/>
@@ -270,6 +502,7 @@
                 <w:lang w:val="en-US"/>
               </w:rPr>
             </w:pPr>
+            <w:bookmarkStart w:id="0" w:name="_GoBack" w:colFirst="2" w:colLast="2"/>
             <w:proofErr w:type="spellStart"/>
             <w:r>
               <w:rPr>
@@ -338,6 +571,7 @@
           </w:p>
         </w:tc>
       </w:tr>
+      <w:bookmarkEnd w:id="0"/>
       <w:tr>
         <w:tc>
           <w:tcPr>
@@ -510,12 +744,14 @@
                 <w:lang w:val="en-US"/>
               </w:rPr>
             </w:pPr>
-            <w:r>
-              <w:rPr>
-                <w:lang w:val="en-US"/>
-              </w:rPr>
-              <w:t>plant</w:t>
-            </w:r>
+            <w:proofErr w:type="spellStart"/>
+            <w:r>
+              <w:rPr>
+                <w:lang w:val="en-US"/>
+              </w:rPr>
+              <w:t>plant_caring_instruction</w:t>
+            </w:r>
+            <w:proofErr w:type="spellEnd"/>
           </w:p>
         </w:tc>
         <w:tc>
@@ -546,7 +782,7 @@
               <w:rPr>
                 <w:lang w:val="en-US"/>
               </w:rPr>
-              <w:t>IS</w:t>
+              <w:t>I</w:t>
             </w:r>
           </w:p>
         </w:tc>
@@ -565,244 +801,8 @@
               <w:rPr>
                 <w:lang w:val="en-US"/>
               </w:rPr>
-              <w:t>IS</w:t>
-            </w:r>
-          </w:p>
-        </w:tc>
-      </w:tr>
-      <w:tr>
-        <w:tc>
-          <w:tcPr>
-            <w:tcW w:w="2954" w:type="dxa"/>
-          </w:tcPr>
-          <w:p>
-            <w:pPr>
-              <w:ind w:firstLine="0"/>
-              <w:rPr>
-                <w:lang w:val="en-US"/>
-              </w:rPr>
-            </w:pPr>
-            <w:proofErr w:type="spellStart"/>
-            <w:r>
-              <w:rPr>
-                <w:lang w:val="en-US"/>
-              </w:rPr>
-              <w:t>plant_post</w:t>
-            </w:r>
-            <w:proofErr w:type="spellEnd"/>
-          </w:p>
-        </w:tc>
-        <w:tc>
-          <w:tcPr>
-            <w:tcW w:w="2222" w:type="dxa"/>
-          </w:tcPr>
-          <w:p>
-            <w:pPr>
-              <w:ind w:firstLine="0"/>
-              <w:rPr>
-                <w:lang w:val="en-US"/>
-              </w:rPr>
-            </w:pPr>
-            <w:r>
-              <w:rPr>
-                <w:lang w:val="en-US"/>
-              </w:rPr>
-              <w:t>S</w:t>
-            </w:r>
-          </w:p>
-        </w:tc>
-        <w:tc>
-          <w:tcPr>
-            <w:tcW w:w="2199" w:type="dxa"/>
-          </w:tcPr>
-          <w:p>
-            <w:pPr>
-              <w:ind w:firstLine="0"/>
-              <w:rPr>
-                <w:lang w:val="en-US"/>
-              </w:rPr>
-            </w:pPr>
-            <w:r>
-              <w:rPr>
-                <w:lang w:val="en-US"/>
-              </w:rPr>
-              <w:t>ISD</w:t>
-            </w:r>
-          </w:p>
-        </w:tc>
-        <w:tc>
-          <w:tcPr>
-            <w:tcW w:w="2196" w:type="dxa"/>
-          </w:tcPr>
-          <w:p>
-            <w:pPr>
-              <w:ind w:firstLine="0"/>
-              <w:rPr>
-                <w:lang w:val="en-US"/>
-              </w:rPr>
-            </w:pPr>
-            <w:r>
-              <w:rPr>
-                <w:lang w:val="en-US"/>
-              </w:rPr>
-              <w:t>ISD</w:t>
-            </w:r>
-          </w:p>
-        </w:tc>
-      </w:tr>
-      <w:tr>
-        <w:tc>
-          <w:tcPr>
-            <w:tcW w:w="2954" w:type="dxa"/>
-          </w:tcPr>
-          <w:p>
-            <w:pPr>
-              <w:ind w:firstLine="0"/>
-              <w:rPr>
-                <w:lang w:val="en-US"/>
-              </w:rPr>
-            </w:pPr>
-            <w:proofErr w:type="spellStart"/>
-            <w:r>
-              <w:rPr>
-                <w:lang w:val="en-US"/>
-              </w:rPr>
-              <w:t>plant_caring_instruction</w:t>
-            </w:r>
-            <w:proofErr w:type="spellEnd"/>
-          </w:p>
-        </w:tc>
-        <w:tc>
-          <w:tcPr>
-            <w:tcW w:w="2222" w:type="dxa"/>
-          </w:tcPr>
-          <w:p>
-            <w:pPr>
-              <w:ind w:firstLine="0"/>
-              <w:rPr>
-                <w:lang w:val="en-US"/>
-              </w:rPr>
-            </w:pPr>
-          </w:p>
-        </w:tc>
-        <w:tc>
-          <w:tcPr>
-            <w:tcW w:w="2199" w:type="dxa"/>
-          </w:tcPr>
-          <w:p>
-            <w:pPr>
-              <w:ind w:firstLine="0"/>
-              <w:rPr>
-                <w:lang w:val="en-US"/>
-              </w:rPr>
-            </w:pPr>
-            <w:r>
-              <w:rPr>
-                <w:lang w:val="en-US"/>
-              </w:rPr>
               <w:t>I</w:t>
             </w:r>
-          </w:p>
-        </w:tc>
-        <w:tc>
-          <w:tcPr>
-            <w:tcW w:w="2196" w:type="dxa"/>
-          </w:tcPr>
-          <w:p>
-            <w:pPr>
-              <w:ind w:firstLine="0"/>
-              <w:rPr>
-                <w:lang w:val="en-US"/>
-              </w:rPr>
-            </w:pPr>
-            <w:r>
-              <w:rPr>
-                <w:lang w:val="en-US"/>
-              </w:rPr>
-              <w:t>I</w:t>
-            </w:r>
-          </w:p>
-        </w:tc>
-      </w:tr>
-      <w:tr>
-        <w:tc>
-          <w:tcPr>
-            <w:tcW w:w="2954" w:type="dxa"/>
-          </w:tcPr>
-          <w:p>
-            <w:pPr>
-              <w:ind w:firstLine="0"/>
-              <w:rPr>
-                <w:lang w:val="en-US"/>
-              </w:rPr>
-            </w:pPr>
-            <w:proofErr w:type="spellStart"/>
-            <w:r>
-              <w:rPr>
-                <w:lang w:val="en-US"/>
-              </w:rPr>
-              <w:t>plant_order</w:t>
-            </w:r>
-            <w:proofErr w:type="spellEnd"/>
-          </w:p>
-        </w:tc>
-        <w:tc>
-          <w:tcPr>
-            <w:tcW w:w="2222" w:type="dxa"/>
-          </w:tcPr>
-          <w:p>
-            <w:pPr>
-              <w:ind w:firstLine="0"/>
-              <w:rPr>
-                <w:lang w:val="en-US"/>
-              </w:rPr>
-            </w:pPr>
-            <w:r>
-              <w:rPr>
-                <w:lang w:val="en-US"/>
-              </w:rPr>
-              <w:t>IS</w:t>
-            </w:r>
-          </w:p>
-        </w:tc>
-        <w:tc>
-          <w:tcPr>
-            <w:tcW w:w="2199" w:type="dxa"/>
-          </w:tcPr>
-          <w:p>
-            <w:pPr>
-              <w:ind w:firstLine="0"/>
-              <w:rPr>
-                <w:lang w:val="en-US"/>
-              </w:rPr>
-            </w:pPr>
-            <w:r>
-              <w:rPr>
-                <w:lang w:val="en-US"/>
-              </w:rPr>
-              <w:t>S</w:t>
-            </w:r>
-          </w:p>
-        </w:tc>
-        <w:tc>
-          <w:tcPr>
-            <w:tcW w:w="2196" w:type="dxa"/>
-          </w:tcPr>
-          <w:p>
-            <w:pPr>
-              <w:ind w:firstLine="0"/>
-              <w:rPr>
-                <w:lang w:val="en-US"/>
-              </w:rPr>
-            </w:pPr>
-            <w:r>
-              <w:rPr>
-                <w:lang w:val="en-US"/>
-              </w:rPr>
-              <w:t>S</w:t>
-            </w:r>
-            <w:bookmarkStart w:id="0" w:name="_GoBack"/>
-            <w:bookmarkEnd w:id="0"/>
           </w:p>
         </w:tc>
       </w:tr>

</xml_diff>

<commit_message>
Remove user management rights from the consumer
</commit_message>
<xml_diff>
--- a/back/Plants.Infrastructure/Scripts/AccessTable.docx
+++ b/back/Plants.Infrastructure/Scripts/AccessTable.docx
@@ -502,7 +502,6 @@
                 <w:lang w:val="en-US"/>
               </w:rPr>
             </w:pPr>
-            <w:bookmarkStart w:id="0" w:name="_GoBack" w:colFirst="2" w:colLast="2"/>
             <w:proofErr w:type="spellStart"/>
             <w:r>
               <w:rPr>
@@ -571,7 +570,6 @@
           </w:p>
         </w:tc>
       </w:tr>
-      <w:bookmarkEnd w:id="0"/>
       <w:tr>
         <w:tc>
           <w:tcPr>
@@ -1265,6 +1263,21 @@
                 <w:lang w:val="en-US"/>
               </w:rPr>
             </w:pPr>
+            <w:bookmarkStart w:id="0" w:name="_GoBack"/>
+            <w:bookmarkEnd w:id="0"/>
+          </w:p>
+        </w:tc>
+        <w:tc>
+          <w:tcPr>
+            <w:tcW w:w="2102" w:type="dxa"/>
+          </w:tcPr>
+          <w:p>
+            <w:pPr>
+              <w:ind w:firstLine="0"/>
+              <w:rPr>
+                <w:lang w:val="en-US"/>
+              </w:rPr>
+            </w:pPr>
             <w:r>
               <w:rPr>
                 <w:lang w:val="en-US"/>
@@ -1275,6 +1288,61 @@
         </w:tc>
         <w:tc>
           <w:tcPr>
+            <w:tcW w:w="2098" w:type="dxa"/>
+          </w:tcPr>
+          <w:p>
+            <w:pPr>
+              <w:ind w:firstLine="0"/>
+              <w:rPr>
+                <w:lang w:val="en-US"/>
+              </w:rPr>
+            </w:pPr>
+            <w:r>
+              <w:rPr>
+                <w:lang w:val="en-US"/>
+              </w:rPr>
+              <w:t>Execute</w:t>
+            </w:r>
+          </w:p>
+        </w:tc>
+      </w:tr>
+      <w:tr>
+        <w:tc>
+          <w:tcPr>
+            <w:tcW w:w="3234" w:type="dxa"/>
+          </w:tcPr>
+          <w:p>
+            <w:pPr>
+              <w:ind w:firstLine="0"/>
+              <w:rPr>
+                <w:lang w:val="en-US"/>
+              </w:rPr>
+            </w:pPr>
+            <w:proofErr w:type="spellStart"/>
+            <w:r>
+              <w:rPr>
+                <w:lang w:val="en-US"/>
+              </w:rPr>
+              <w:t>create_user</w:t>
+            </w:r>
+            <w:proofErr w:type="spellEnd"/>
+          </w:p>
+        </w:tc>
+        <w:tc>
+          <w:tcPr>
+            <w:tcW w:w="2137" w:type="dxa"/>
+          </w:tcPr>
+          <w:p>
+            <w:pPr>
+              <w:ind w:firstLine="0"/>
+              <w:rPr>
+                <w:lang w:val="en-US"/>
+              </w:rPr>
+            </w:pPr>
+          </w:p>
+        </w:tc>
+        <w:tc>
+          <w:tcPr>
             <w:tcW w:w="2102" w:type="dxa"/>
           </w:tcPr>
           <w:p>
@@ -1329,7 +1397,7 @@
               <w:rPr>
                 <w:lang w:val="en-US"/>
               </w:rPr>
-              <w:t>create_user</w:t>
+              <w:t>create_person</w:t>
             </w:r>
             <w:proofErr w:type="spellEnd"/>
           </w:p>
@@ -1345,6 +1413,19 @@
                 <w:lang w:val="en-US"/>
               </w:rPr>
             </w:pPr>
+          </w:p>
+        </w:tc>
+        <w:tc>
+          <w:tcPr>
+            <w:tcW w:w="2102" w:type="dxa"/>
+          </w:tcPr>
+          <w:p>
+            <w:pPr>
+              <w:ind w:firstLine="0"/>
+              <w:rPr>
+                <w:lang w:val="en-US"/>
+              </w:rPr>
+            </w:pPr>
             <w:r>
               <w:rPr>
                 <w:lang w:val="en-US"/>
@@ -1355,7 +1436,7 @@
         </w:tc>
         <w:tc>
           <w:tcPr>
-            <w:tcW w:w="2102" w:type="dxa"/>
+            <w:tcW w:w="2098" w:type="dxa"/>
           </w:tcPr>
           <w:p>
             <w:pPr>
@@ -1372,25 +1453,6 @@
             </w:r>
           </w:p>
         </w:tc>
-        <w:tc>
-          <w:tcPr>
-            <w:tcW w:w="2098" w:type="dxa"/>
-          </w:tcPr>
-          <w:p>
-            <w:pPr>
-              <w:ind w:firstLine="0"/>
-              <w:rPr>
-                <w:lang w:val="en-US"/>
-              </w:rPr>
-            </w:pPr>
-            <w:r>
-              <w:rPr>
-                <w:lang w:val="en-US"/>
-              </w:rPr>
-              <w:t>Execute</w:t>
-            </w:r>
-          </w:p>
-        </w:tc>
       </w:tr>
       <w:tr>
         <w:tc>
@@ -1409,7 +1471,7 @@
               <w:rPr>
                 <w:lang w:val="en-US"/>
               </w:rPr>
-              <w:t>create_person</w:t>
+              <w:t>remove_user_from_group</w:t>
             </w:r>
             <w:proofErr w:type="spellEnd"/>
           </w:p>
@@ -1425,92 +1487,6 @@
                 <w:lang w:val="en-US"/>
               </w:rPr>
             </w:pPr>
-            <w:r>
-              <w:rPr>
-                <w:lang w:val="en-US"/>
-              </w:rPr>
-              <w:t>Execute</w:t>
-            </w:r>
-          </w:p>
-        </w:tc>
-        <w:tc>
-          <w:tcPr>
-            <w:tcW w:w="2102" w:type="dxa"/>
-          </w:tcPr>
-          <w:p>
-            <w:pPr>
-              <w:ind w:firstLine="0"/>
-              <w:rPr>
-                <w:lang w:val="en-US"/>
-              </w:rPr>
-            </w:pPr>
-            <w:r>
-              <w:rPr>
-                <w:lang w:val="en-US"/>
-              </w:rPr>
-              <w:t>Execute</w:t>
-            </w:r>
-          </w:p>
-        </w:tc>
-        <w:tc>
-          <w:tcPr>
-            <w:tcW w:w="2098" w:type="dxa"/>
-          </w:tcPr>
-          <w:p>
-            <w:pPr>
-              <w:ind w:firstLine="0"/>
-              <w:rPr>
-                <w:lang w:val="en-US"/>
-              </w:rPr>
-            </w:pPr>
-            <w:r>
-              <w:rPr>
-                <w:lang w:val="en-US"/>
-              </w:rPr>
-              <w:t>Execute</w:t>
-            </w:r>
-          </w:p>
-        </w:tc>
-      </w:tr>
-      <w:tr>
-        <w:tc>
-          <w:tcPr>
-            <w:tcW w:w="3234" w:type="dxa"/>
-          </w:tcPr>
-          <w:p>
-            <w:pPr>
-              <w:ind w:firstLine="0"/>
-              <w:rPr>
-                <w:lang w:val="en-US"/>
-              </w:rPr>
-            </w:pPr>
-            <w:proofErr w:type="spellStart"/>
-            <w:r>
-              <w:rPr>
-                <w:lang w:val="en-US"/>
-              </w:rPr>
-              <w:t>remove_user_from_group</w:t>
-            </w:r>
-            <w:proofErr w:type="spellEnd"/>
-          </w:p>
-        </w:tc>
-        <w:tc>
-          <w:tcPr>
-            <w:tcW w:w="2137" w:type="dxa"/>
-          </w:tcPr>
-          <w:p>
-            <w:pPr>
-              <w:ind w:firstLine="0"/>
-              <w:rPr>
-                <w:lang w:val="en-US"/>
-              </w:rPr>
-            </w:pPr>
-            <w:r>
-              <w:rPr>
-                <w:lang w:val="en-US"/>
-              </w:rPr>
-              <w:t>Execute</w:t>
-            </w:r>
           </w:p>
         </w:tc>
         <w:tc>

</xml_diff>